<commit_message>
final commit with temp report
</commit_message>
<xml_diff>
--- a/Report.docx
+++ b/Report.docx
@@ -149,29 +149,207 @@
         <w:tabs>
           <w:tab w:val="left" w:pos="2415"/>
         </w:tabs>
-      </w:pPr>
-      <w:r>
-        <w:t xml:space="preserve">The </w:t>
-      </w:r>
-      <w:r>
-        <w:rPr>
-          <w:b/>
-          <w:bCs/>
-        </w:rPr>
-        <w:t>Raft Node</w:t>
-      </w:r>
-      <w:r>
-        <w:t xml:space="preserve"> implements a simplified version of the </w:t>
-      </w:r>
-      <w:r>
-        <w:rPr>
-          <w:b/>
-          <w:bCs/>
-        </w:rPr>
-        <w:t>Raft consensus algorithm</w:t>
-      </w:r>
-      <w:r>
-        <w:t xml:space="preserve"> using </w:t>
+        <w:rPr>
+          <w:b/>
+          <w:bCs/>
+        </w:rPr>
+      </w:pPr>
+      <w:proofErr w:type="spellStart"/>
+      <w:r>
+        <w:rPr>
+          <w:b/>
+          <w:bCs/>
+        </w:rPr>
+        <w:t>RequestVote</w:t>
+      </w:r>
+      <w:proofErr w:type="spellEnd"/>
+    </w:p>
+    <w:p>
+      <w:pPr>
+        <w:tabs>
+          <w:tab w:val="left" w:pos="2415"/>
+        </w:tabs>
+      </w:pPr>
+      <w:r>
+        <w:t>Handles incoming vote requests from candidates during elections. Determines whether to grant the vote based on term comparisons and voting history. Updates the node's state and resets the election timer upon granting a vote.</w:t>
+      </w:r>
+    </w:p>
+    <w:p>
+      <w:pPr>
+        <w:tabs>
+          <w:tab w:val="left" w:pos="2415"/>
+        </w:tabs>
+      </w:pPr>
+      <w:proofErr w:type="spellStart"/>
+      <w:r>
+        <w:rPr>
+          <w:b/>
+          <w:bCs/>
+        </w:rPr>
+        <w:t>AppendEntries</w:t>
+      </w:r>
+      <w:proofErr w:type="spellEnd"/>
+    </w:p>
+    <w:p>
+      <w:pPr>
+        <w:tabs>
+          <w:tab w:val="left" w:pos="2415"/>
+        </w:tabs>
+      </w:pPr>
+      <w:r>
+        <w:t xml:space="preserve">Processes append entries or heartbeat messages from the leader. Validates the leader's term and log consistency before cloning the leader's log or acknowledging a heartbeat. Updates the </w:t>
+      </w:r>
+      <w:proofErr w:type="spellStart"/>
+      <w:r>
+        <w:t>commitIndex</w:t>
+      </w:r>
+      <w:proofErr w:type="spellEnd"/>
+      <w:r>
+        <w:t xml:space="preserve"> and applies committed log entries to the state machine.</w:t>
+      </w:r>
+    </w:p>
+    <w:p>
+      <w:pPr>
+        <w:tabs>
+          <w:tab w:val="left" w:pos="2415"/>
+        </w:tabs>
+      </w:pPr>
+      <w:proofErr w:type="spellStart"/>
+      <w:r>
+        <w:rPr>
+          <w:b/>
+          <w:bCs/>
+        </w:rPr>
+        <w:t>ClientRequest</w:t>
+      </w:r>
+      <w:proofErr w:type="spellEnd"/>
+    </w:p>
+    <w:p>
+      <w:pPr>
+        <w:tabs>
+          <w:tab w:val="left" w:pos="2415"/>
+        </w:tabs>
+      </w:pPr>
+      <w:r>
+        <w:t>Manages client requests to modify the system's state. If the node is the leader, it appends the operation to its log and initiates replication to followers. If not the leader, it forwards the request to the current leader or responds indicating no leader is available.</w:t>
+      </w:r>
+    </w:p>
+    <w:p>
+      <w:pPr>
+        <w:tabs>
+          <w:tab w:val="left" w:pos="2415"/>
+        </w:tabs>
+      </w:pPr>
+      <w:proofErr w:type="spellStart"/>
+      <w:r>
+        <w:rPr>
+          <w:b/>
+          <w:bCs/>
+        </w:rPr>
+        <w:t>reset_election_timer</w:t>
+      </w:r>
+      <w:proofErr w:type="spellEnd"/>
+    </w:p>
+    <w:p>
+      <w:pPr>
+        <w:tabs>
+          <w:tab w:val="left" w:pos="2415"/>
+        </w:tabs>
+      </w:pPr>
+      <w:r>
+        <w:t xml:space="preserve">Resets the election timer to prevent unnecessary elections. </w:t>
+      </w:r>
+      <w:proofErr w:type="gramStart"/>
+      <w:r>
+        <w:t>Cancels</w:t>
+      </w:r>
+      <w:proofErr w:type="gramEnd"/>
+      <w:r>
+        <w:t xml:space="preserve"> any existing election timer and starts a new one with a randomized timeout between 1 to 2 seconds. Triggers the </w:t>
+      </w:r>
+      <w:proofErr w:type="spellStart"/>
+      <w:r>
+        <w:t>start_election</w:t>
+      </w:r>
+      <w:proofErr w:type="spellEnd"/>
+      <w:r>
+        <w:t xml:space="preserve"> method if the timer expires without receiving a heartbeat.</w:t>
+      </w:r>
+    </w:p>
+    <w:p>
+      <w:pPr>
+        <w:tabs>
+          <w:tab w:val="left" w:pos="2415"/>
+        </w:tabs>
+      </w:pPr>
+      <w:proofErr w:type="spellStart"/>
+      <w:r>
+        <w:rPr>
+          <w:b/>
+          <w:bCs/>
+        </w:rPr>
+        <w:t>start_election</w:t>
+      </w:r>
+      <w:proofErr w:type="spellEnd"/>
+    </w:p>
+    <w:p>
+      <w:pPr>
+        <w:tabs>
+          <w:tab w:val="left" w:pos="2415"/>
+        </w:tabs>
+      </w:pPr>
+      <w:r>
+        <w:t xml:space="preserve">Initiates a new election by transitioning the node to a candidate state, </w:t>
+      </w:r>
+      <w:proofErr w:type="gramStart"/>
+      <w:r>
+        <w:t>incrementing</w:t>
+      </w:r>
+      <w:proofErr w:type="gramEnd"/>
+      <w:r>
+        <w:t xml:space="preserve"> the term, and voting for itself. Sends </w:t>
+      </w:r>
+      <w:proofErr w:type="spellStart"/>
+      <w:r>
+        <w:t>RequestVote</w:t>
+      </w:r>
+      <w:proofErr w:type="spellEnd"/>
+      <w:r>
+        <w:t xml:space="preserve"> RPCs to all peers concurrently and counts the votes received. Becomes the leader if it secures a majority of votes; otherwise, resets the election timer to retry.</w:t>
+      </w:r>
+    </w:p>
+    <w:p>
+      <w:pPr>
+        <w:tabs>
+          <w:tab w:val="left" w:pos="2415"/>
+        </w:tabs>
+      </w:pPr>
+      <w:proofErr w:type="spellStart"/>
+      <w:r>
+        <w:rPr>
+          <w:b/>
+          <w:bCs/>
+        </w:rPr>
+        <w:t>send_request_vote</w:t>
+      </w:r>
+      <w:proofErr w:type="spellEnd"/>
+    </w:p>
+    <w:p>
+      <w:pPr>
+        <w:tabs>
+          <w:tab w:val="left" w:pos="2415"/>
+        </w:tabs>
+      </w:pPr>
+      <w:r>
+        <w:t xml:space="preserve">Sends a </w:t>
+      </w:r>
+      <w:proofErr w:type="spellStart"/>
+      <w:r>
+        <w:t>RequestVote</w:t>
+      </w:r>
+      <w:proofErr w:type="spellEnd"/>
+      <w:r>
+        <w:t xml:space="preserve"> RPC to a specified peer during an election. Establishes a </w:t>
       </w:r>
       <w:proofErr w:type="spellStart"/>
       <w:r>
@@ -179,97 +357,78 @@
       </w:r>
       <w:proofErr w:type="spellEnd"/>
       <w:r>
-        <w:t xml:space="preserve"> for communication. It defines the roles of </w:t>
-      </w:r>
-      <w:r>
-        <w:rPr>
-          <w:b/>
-          <w:bCs/>
-        </w:rPr>
-        <w:t>leader, follower, and candidate</w:t>
-      </w:r>
-      <w:r>
-        <w:t xml:space="preserve"> for nodes and their behavior in </w:t>
-      </w:r>
-      <w:r>
-        <w:rPr>
-          <w:b/>
-          <w:bCs/>
-        </w:rPr>
-        <w:t>leader election</w:t>
-      </w:r>
-      <w:r>
-        <w:t xml:space="preserve">, </w:t>
-      </w:r>
-      <w:r>
-        <w:rPr>
-          <w:b/>
-          <w:bCs/>
-        </w:rPr>
-        <w:t>log replication</w:t>
-      </w:r>
-      <w:r>
-        <w:t xml:space="preserve">, and </w:t>
-      </w:r>
-      <w:r>
-        <w:rPr>
-          <w:b/>
-          <w:bCs/>
-        </w:rPr>
-        <w:t>client requests</w:t>
-      </w:r>
-      <w:r>
-        <w:t>. Key functionalities include:</w:t>
-      </w:r>
-    </w:p>
-    <w:p>
-      <w:pPr>
-        <w:numPr>
-          <w:ilvl w:val="0"/>
-          <w:numId w:val="1"/>
-        </w:numPr>
-        <w:tabs>
-          <w:tab w:val="left" w:pos="2415"/>
-        </w:tabs>
-      </w:pPr>
-      <w:r>
-        <w:rPr>
-          <w:b/>
-          <w:bCs/>
-        </w:rPr>
-        <w:t>Leader Election</w:t>
-      </w:r>
-      <w:r>
-        <w:t xml:space="preserve">: Nodes transition between follower, candidate, and leader states. </w:t>
-      </w:r>
-      <w:proofErr w:type="spellStart"/>
-      <w:r>
-        <w:t>RequestVote</w:t>
-      </w:r>
-      <w:proofErr w:type="spellEnd"/>
-      <w:r>
-        <w:t xml:space="preserve"> messages are used by candidates to request votes during elections.</w:t>
-      </w:r>
-    </w:p>
-    <w:p>
-      <w:pPr>
-        <w:numPr>
-          <w:ilvl w:val="0"/>
-          <w:numId w:val="1"/>
-        </w:numPr>
-        <w:tabs>
-          <w:tab w:val="left" w:pos="2415"/>
-        </w:tabs>
-      </w:pPr>
-      <w:r>
-        <w:rPr>
-          <w:b/>
-          <w:bCs/>
-        </w:rPr>
-        <w:t>Log Replication</w:t>
-      </w:r>
-      <w:r>
-        <w:t xml:space="preserve">: Leaders replicate logs to followers using </w:t>
+        <w:t xml:space="preserve"> connection to the peer, sends the vote request, and appends the response to a shared list. Logs </w:t>
+      </w:r>
+      <w:proofErr w:type="gramStart"/>
+      <w:r>
+        <w:t>any</w:t>
+      </w:r>
+      <w:proofErr w:type="gramEnd"/>
+      <w:r>
+        <w:t xml:space="preserve"> errors encountered during the RPC.</w:t>
+      </w:r>
+    </w:p>
+    <w:p>
+      <w:pPr>
+        <w:tabs>
+          <w:tab w:val="left" w:pos="2415"/>
+        </w:tabs>
+      </w:pPr>
+      <w:proofErr w:type="spellStart"/>
+      <w:r>
+        <w:rPr>
+          <w:b/>
+          <w:bCs/>
+        </w:rPr>
+        <w:t>start_heartbeat</w:t>
+      </w:r>
+      <w:proofErr w:type="spellEnd"/>
+    </w:p>
+    <w:p>
+      <w:pPr>
+        <w:tabs>
+          <w:tab w:val="left" w:pos="2415"/>
+        </w:tabs>
+      </w:pPr>
+      <w:r>
+        <w:lastRenderedPageBreak/>
+        <w:t xml:space="preserve">Initializes the heartbeat mechanism by starting a timer that periodically sends heartbeats to all followers. </w:t>
+      </w:r>
+      <w:r>
+        <w:t>Cancel</w:t>
+      </w:r>
+      <w:r>
+        <w:t xml:space="preserve"> any existing heartbeat timer to avoid duplicate heartbeats. Ensures continuous leadership by regularly communicating with peers.</w:t>
+      </w:r>
+    </w:p>
+    <w:p>
+      <w:pPr>
+        <w:tabs>
+          <w:tab w:val="left" w:pos="2415"/>
+        </w:tabs>
+        <w:rPr>
+          <w:b/>
+          <w:bCs/>
+        </w:rPr>
+      </w:pPr>
+      <w:proofErr w:type="spellStart"/>
+      <w:r>
+        <w:rPr>
+          <w:b/>
+          <w:bCs/>
+        </w:rPr>
+        <w:t>send_heartbeats</w:t>
+      </w:r>
+      <w:proofErr w:type="spellEnd"/>
+    </w:p>
+    <w:p>
+      <w:pPr>
+        <w:tabs>
+          <w:tab w:val="left" w:pos="2415"/>
+        </w:tabs>
+      </w:pPr>
+      <w:r>
+        <w:t xml:space="preserve">Sends </w:t>
       </w:r>
       <w:proofErr w:type="spellStart"/>
       <w:r>
@@ -277,57 +436,325 @@
       </w:r>
       <w:proofErr w:type="spellEnd"/>
       <w:r>
-        <w:t xml:space="preserve"> messages, which also serve as heartbeats.</w:t>
-      </w:r>
-    </w:p>
-    <w:p>
-      <w:pPr>
-        <w:numPr>
-          <w:ilvl w:val="0"/>
-          <w:numId w:val="1"/>
-        </w:numPr>
-        <w:tabs>
-          <w:tab w:val="left" w:pos="2415"/>
-        </w:tabs>
-      </w:pPr>
-      <w:r>
-        <w:rPr>
-          <w:b/>
-          <w:bCs/>
-        </w:rPr>
-        <w:t>Client Requests</w:t>
-      </w:r>
-      <w:r>
-        <w:t xml:space="preserve">: Clients can interact with any node using </w:t>
-      </w:r>
-      <w:proofErr w:type="spellStart"/>
-      <w:r>
-        <w:t>ClientRequest</w:t>
-      </w:r>
-      <w:proofErr w:type="spellEnd"/>
-      <w:r>
-        <w:t>. If a node is not the leader, it forwards the request to the current leader for processing.</w:t>
-      </w:r>
-    </w:p>
-    <w:p>
-      <w:pPr>
-        <w:numPr>
-          <w:ilvl w:val="0"/>
-          <w:numId w:val="1"/>
-        </w:numPr>
-        <w:tabs>
-          <w:tab w:val="left" w:pos="2415"/>
-        </w:tabs>
-      </w:pPr>
-      <w:r>
-        <w:rPr>
-          <w:b/>
-          <w:bCs/>
-        </w:rPr>
-        <w:t>Synchronization</w:t>
-      </w:r>
-      <w:r>
-        <w:t>: On restart, a node automatically synchronizes with the current leader by updating its term and replicating the logs.</w:t>
+        <w:t xml:space="preserve"> RPCs (heartbeats) to all peers to maintain leadership and replicate logs. Launches separate threads for each peer to handle concurrent heartbeat transmissions. Reschedules the next heartbeat upon completion.</w:t>
+      </w:r>
+    </w:p>
+    <w:p>
+      <w:pPr>
+        <w:tabs>
+          <w:tab w:val="left" w:pos="2415"/>
+        </w:tabs>
+        <w:rPr>
+          <w:b/>
+          <w:bCs/>
+        </w:rPr>
+      </w:pPr>
+      <w:proofErr w:type="spellStart"/>
+      <w:r>
+        <w:rPr>
+          <w:b/>
+          <w:bCs/>
+        </w:rPr>
+        <w:t>send_append_</w:t>
+      </w:r>
+      <w:proofErr w:type="gramStart"/>
+      <w:r>
+        <w:rPr>
+          <w:b/>
+          <w:bCs/>
+        </w:rPr>
+        <w:t>entries</w:t>
+      </w:r>
+      <w:proofErr w:type="spellEnd"/>
+      <w:r>
+        <w:rPr>
+          <w:b/>
+          <w:bCs/>
+        </w:rPr>
+        <w:t>(</w:t>
+      </w:r>
+      <w:proofErr w:type="gramEnd"/>
+      <w:r>
+        <w:rPr>
+          <w:b/>
+          <w:bCs/>
+        </w:rPr>
+        <w:t>self, peer)</w:t>
+      </w:r>
+    </w:p>
+    <w:p>
+      <w:pPr>
+        <w:tabs>
+          <w:tab w:val="left" w:pos="2415"/>
+        </w:tabs>
+      </w:pPr>
+      <w:r>
+        <w:t xml:space="preserve">Sends an </w:t>
+      </w:r>
+      <w:proofErr w:type="spellStart"/>
+      <w:r>
+        <w:t>AppendEntries</w:t>
+      </w:r>
+      <w:proofErr w:type="spellEnd"/>
+      <w:r>
+        <w:t xml:space="preserve"> RPC to a specific peer to replicate log entries or send heartbeats. Determines the appropriate log entries to send based on </w:t>
+      </w:r>
+      <w:proofErr w:type="spellStart"/>
+      <w:r>
+        <w:t>nextIndex</w:t>
+      </w:r>
+      <w:proofErr w:type="spellEnd"/>
+      <w:r>
+        <w:t xml:space="preserve">, constructs the request, and processes the peer's response. Updates </w:t>
+      </w:r>
+      <w:proofErr w:type="spellStart"/>
+      <w:r>
+        <w:t>nextIndex</w:t>
+      </w:r>
+      <w:proofErr w:type="spellEnd"/>
+      <w:r>
+        <w:t xml:space="preserve"> and </w:t>
+      </w:r>
+      <w:proofErr w:type="spellStart"/>
+      <w:r>
+        <w:t>matchIndex</w:t>
+      </w:r>
+      <w:proofErr w:type="spellEnd"/>
+      <w:r>
+        <w:t xml:space="preserve"> or retries upon failure.</w:t>
+      </w:r>
+    </w:p>
+    <w:p>
+      <w:pPr>
+        <w:tabs>
+          <w:tab w:val="left" w:pos="2415"/>
+        </w:tabs>
+        <w:rPr>
+          <w:b/>
+          <w:bCs/>
+        </w:rPr>
+      </w:pPr>
+      <w:proofErr w:type="spellStart"/>
+      <w:r>
+        <w:rPr>
+          <w:b/>
+          <w:bCs/>
+        </w:rPr>
+        <w:t>append_log</w:t>
+      </w:r>
+      <w:proofErr w:type="spellEnd"/>
+    </w:p>
+    <w:p>
+      <w:pPr>
+        <w:tabs>
+          <w:tab w:val="left" w:pos="2415"/>
+        </w:tabs>
+      </w:pPr>
+      <w:r>
+        <w:t>Appends a new client operation to the leader's log with the current term and the next index. Logs the append action for debugging and tracking purposes. Prepares the log entry for replication to followers.</w:t>
+      </w:r>
+    </w:p>
+    <w:p>
+      <w:pPr>
+        <w:tabs>
+          <w:tab w:val="left" w:pos="2415"/>
+        </w:tabs>
+        <w:rPr>
+          <w:b/>
+          <w:bCs/>
+        </w:rPr>
+      </w:pPr>
+      <w:proofErr w:type="spellStart"/>
+      <w:r>
+        <w:rPr>
+          <w:b/>
+          <w:bCs/>
+        </w:rPr>
+        <w:t>replicate_log</w:t>
+      </w:r>
+      <w:proofErr w:type="spellEnd"/>
+    </w:p>
+    <w:p>
+      <w:pPr>
+        <w:tabs>
+          <w:tab w:val="left" w:pos="2415"/>
+        </w:tabs>
+      </w:pPr>
+      <w:r>
+        <w:t xml:space="preserve">Initiates the replication of the leader's log to all peers by sending </w:t>
+      </w:r>
+      <w:proofErr w:type="spellStart"/>
+      <w:r>
+        <w:t>AppendEntries</w:t>
+      </w:r>
+      <w:proofErr w:type="spellEnd"/>
+      <w:r>
+        <w:t xml:space="preserve"> RPCs concurrently. Launches separate threads for each peer to handle the replication process. </w:t>
+      </w:r>
+      <w:proofErr w:type="gramStart"/>
+      <w:r>
+        <w:t>Ensures</w:t>
+      </w:r>
+      <w:proofErr w:type="gramEnd"/>
+      <w:r>
+        <w:t xml:space="preserve"> that all followers receive the latest log entries.</w:t>
+      </w:r>
+    </w:p>
+    <w:p>
+      <w:pPr>
+        <w:tabs>
+          <w:tab w:val="left" w:pos="2415"/>
+        </w:tabs>
+        <w:rPr>
+          <w:b/>
+          <w:bCs/>
+        </w:rPr>
+      </w:pPr>
+      <w:proofErr w:type="spellStart"/>
+      <w:r>
+        <w:rPr>
+          <w:b/>
+          <w:bCs/>
+        </w:rPr>
+        <w:t>apply_logs</w:t>
+      </w:r>
+      <w:proofErr w:type="spellEnd"/>
+      <w:r>
+        <w:rPr>
+          <w:b/>
+          <w:bCs/>
+        </w:rPr>
+        <w:t>(self)</w:t>
+      </w:r>
+    </w:p>
+    <w:p>
+      <w:pPr>
+        <w:tabs>
+          <w:tab w:val="left" w:pos="2415"/>
+        </w:tabs>
+      </w:pPr>
+      <w:r>
+        <w:t xml:space="preserve">Applies committed log entries to the node's state machine. Iterates through the log from </w:t>
+      </w:r>
+      <w:proofErr w:type="spellStart"/>
+      <w:r>
+        <w:t>lastApplied</w:t>
+      </w:r>
+      <w:proofErr w:type="spellEnd"/>
+      <w:r>
+        <w:t xml:space="preserve"> up to </w:t>
+      </w:r>
+      <w:proofErr w:type="spellStart"/>
+      <w:r>
+        <w:t>commitIndex</w:t>
+      </w:r>
+      <w:proofErr w:type="spellEnd"/>
+      <w:r>
+        <w:t>, executing each operation. Logs the execution of each operation for transparency and debugging.</w:t>
+      </w:r>
+    </w:p>
+    <w:p>
+      <w:pPr>
+        <w:tabs>
+          <w:tab w:val="left" w:pos="2415"/>
+        </w:tabs>
+        <w:rPr>
+          <w:b/>
+          <w:bCs/>
+        </w:rPr>
+      </w:pPr>
+      <w:proofErr w:type="spellStart"/>
+      <w:r>
+        <w:rPr>
+          <w:b/>
+          <w:bCs/>
+        </w:rPr>
+        <w:t>get_leader_stub</w:t>
+      </w:r>
+      <w:proofErr w:type="spellEnd"/>
+    </w:p>
+    <w:p>
+      <w:pPr>
+        <w:tabs>
+          <w:tab w:val="left" w:pos="2415"/>
+        </w:tabs>
+      </w:pPr>
+      <w:r>
+        <w:t xml:space="preserve">Retrieves a </w:t>
+      </w:r>
+      <w:proofErr w:type="spellStart"/>
+      <w:r>
+        <w:t>gRPC</w:t>
+      </w:r>
+      <w:proofErr w:type="spellEnd"/>
+      <w:r>
+        <w:t xml:space="preserve"> stub for the current leader to facilitate forwarding client requests. Searches through the list of peers to find the leader based on </w:t>
+      </w:r>
+      <w:proofErr w:type="spellStart"/>
+      <w:r>
+        <w:t>leader_id</w:t>
+      </w:r>
+      <w:proofErr w:type="spellEnd"/>
+      <w:r>
+        <w:t xml:space="preserve">. Establishes a </w:t>
+      </w:r>
+      <w:proofErr w:type="spellStart"/>
+      <w:r>
+        <w:t>gRPC</w:t>
+      </w:r>
+      <w:proofErr w:type="spellEnd"/>
+      <w:r>
+        <w:t xml:space="preserve"> connection to the leader if found; otherwise, returns None.</w:t>
+      </w:r>
+    </w:p>
+    <w:p>
+      <w:pPr>
+        <w:tabs>
+          <w:tab w:val="left" w:pos="2415"/>
+        </w:tabs>
+      </w:pPr>
+      <w:proofErr w:type="spellStart"/>
+      <w:proofErr w:type="gramStart"/>
+      <w:r>
+        <w:rPr>
+          <w:b/>
+          <w:bCs/>
+        </w:rPr>
+        <w:t>GetState</w:t>
+      </w:r>
+      <w:proofErr w:type="spellEnd"/>
+      <w:r>
+        <w:rPr>
+          <w:b/>
+          <w:bCs/>
+        </w:rPr>
+        <w:t>(</w:t>
+      </w:r>
+      <w:proofErr w:type="gramEnd"/>
+      <w:r>
+        <w:rPr>
+          <w:b/>
+          <w:bCs/>
+        </w:rPr>
+        <w:t>self, request, context)</w:t>
+      </w:r>
+    </w:p>
+    <w:p>
+      <w:pPr>
+        <w:tabs>
+          <w:tab w:val="left" w:pos="2415"/>
+        </w:tabs>
+      </w:pPr>
+      <w:r>
+        <w:t xml:space="preserve">Provides the current state of the node for monitoring or testing purposes. Returns a </w:t>
+      </w:r>
+      <w:proofErr w:type="spellStart"/>
+      <w:r>
+        <w:t>StateResponse</w:t>
+      </w:r>
+      <w:proofErr w:type="spellEnd"/>
+      <w:r>
+        <w:t xml:space="preserve"> containing the node's ID, current term, role, commit index, last applied index, and the log entries. Ensures thread-safe access to state information using a lock.</w:t>
       </w:r>
     </w:p>
     <w:p>
@@ -431,6 +858,7 @@
         </w:tabs>
       </w:pPr>
       <w:r>
+        <w:lastRenderedPageBreak/>
         <w:t>This client mechanism abstracts the details of leader identification, allowing seamless interaction with the cluster.</w:t>
       </w:r>
     </w:p>
@@ -529,7 +957,6 @@
           <w:b/>
           <w:bCs/>
         </w:rPr>
-        <w:lastRenderedPageBreak/>
         <w:t>Leader Failure and Recovery</w:t>
       </w:r>
       <w:r>

</xml_diff>